<commit_message>
Nuevos cambios en el guion
</commit_message>
<xml_diff>
--- a/Documentos/Tarea 01.docx
+++ b/Documentos/Tarea 01.docx
@@ -187,6 +187,18 @@
       <w:r>
         <w:t>La siguiente división es el aprendizaje basado en las competencias</w:t>
       </w:r>
+      <w:r>
+        <w:t xml:space="preserve">, este tiene un enfoque hacia la capacidad individual para aplicar su conocimiento de una forma practica y profesional al servicio de la sociedad. </w:t>
+      </w:r>
+      <w:r>
+        <w:t>Un diccionario general define competencia como “la cualidad o estado de tener suficiente conocimiento, juicio,</w:t>
+      </w:r>
+      <w:r>
+        <w:t xml:space="preserve"> </w:t>
+      </w:r>
+      <w:r>
+        <w:t>habilidad o fuerza.”</w:t>
+      </w:r>
     </w:p>
     <w:p>
       <w:pPr>
@@ -220,7 +232,13 @@
         <w:jc w:val="both"/>
       </w:pPr>
       <w:r>
-        <w:t xml:space="preserve">Es un proyecto que es promovido por </w:t>
+        <w:t>E</w:t>
+      </w:r>
+      <w:r>
+        <w:t>l EEES e</w:t>
+      </w:r>
+      <w:r>
+        <w:t xml:space="preserve">s un proyecto que es promovido por </w:t>
       </w:r>
       <w:r>
         <w:t>la mayoría de los países europeos con el propósito de armonizar los sistemas de educación superior de los países pertenecientes a la UE. Este proyecto tiene unas principales medidas, las cuales son:</w:t>
@@ -321,11 +339,30 @@
     <w:p>
       <w:pPr>
         <w:pStyle w:val="Prrafodelista"/>
-        <w:jc w:val="both"/>
-      </w:pPr>
-      <w:r>
-        <w:t>Plantea un promedio de 4 años para una carrera.</w:t>
-      </w:r>
+        <w:ind w:left="1440"/>
+        <w:jc w:val="both"/>
+      </w:pPr>
+    </w:p>
+    <w:p>
+      <w:pPr>
+        <w:pStyle w:val="Prrafodelista"/>
+        <w:jc w:val="both"/>
+      </w:pPr>
+      <w:r>
+        <w:t>Para ejercer una profesión se necesita de mínimo tres años de estudios, pero en promedio son 4 años los que se plantean para una carrera.</w:t>
+      </w:r>
+    </w:p>
+    <w:p>
+      <w:pPr>
+        <w:pStyle w:val="Prrafodelista"/>
+        <w:jc w:val="both"/>
+      </w:pPr>
+    </w:p>
+    <w:p>
+      <w:pPr>
+        <w:pStyle w:val="Prrafodelista"/>
+        <w:jc w:val="both"/>
+      </w:pPr>
     </w:p>
     <w:p>
       <w:pPr>
@@ -506,8 +543,33 @@
         <w:jc w:val="both"/>
       </w:pPr>
       <w:r>
+        <w:lastRenderedPageBreak/>
         <w:t>¿Qué becas o ayudas ofrece el Ministerio Colombiano de las TIC’s para el área de la informática?</w:t>
       </w:r>
+    </w:p>
+    <w:p>
+      <w:pPr>
+        <w:pStyle w:val="Prrafodelista"/>
+        <w:jc w:val="both"/>
+      </w:pPr>
+    </w:p>
+    <w:p>
+      <w:pPr>
+        <w:pStyle w:val="Prrafodelista"/>
+        <w:jc w:val="both"/>
+      </w:pPr>
+      <w:r>
+        <w:t xml:space="preserve">Este ofrece la beca de Talento TI, en alianza con el ministerio de educación y el Icetex, para estudiar careras con formación técnica, tecnológica y universitaria relacionadas con Tecnologías de la Información. </w:t>
+      </w:r>
+      <w:r>
+        <w:t>Algunas de las denominaciones de los programas que se consideran dentro de la convocatoria son: Ingeniería Informática, Electrónica, de Sistemas, de Software, y de Sistemas y Computación, así mismo, Administración comercial y de Sistemas Informáticos, entre otras.</w:t>
+      </w:r>
+    </w:p>
+    <w:p>
+      <w:pPr>
+        <w:pStyle w:val="Prrafodelista"/>
+        <w:jc w:val="both"/>
+      </w:pPr>
     </w:p>
     <w:p>
       <w:pPr>
@@ -536,7 +598,27 @@
             <w:szCs w:val="20"/>
             <w:shd w:val="clear" w:color="auto" w:fill="FFFFFF"/>
           </w:rPr>
-          <w:t>www.icetex.gov.co</w:t>
+          <w:t>www.icetex.g</w:t>
+        </w:r>
+        <w:r>
+          <w:rPr>
+            <w:rStyle w:val="Hipervnculo"/>
+            <w:rFonts w:ascii="Helvetica" w:hAnsi="Helvetica" w:cs="Helvetica"/>
+            <w:sz w:val="20"/>
+            <w:szCs w:val="20"/>
+            <w:shd w:val="clear" w:color="auto" w:fill="FFFFFF"/>
+          </w:rPr>
+          <w:t>o</w:t>
+        </w:r>
+        <w:r>
+          <w:rPr>
+            <w:rStyle w:val="Hipervnculo"/>
+            <w:rFonts w:ascii="Helvetica" w:hAnsi="Helvetica" w:cs="Helvetica"/>
+            <w:sz w:val="20"/>
+            <w:szCs w:val="20"/>
+            <w:shd w:val="clear" w:color="auto" w:fill="FFFFFF"/>
+          </w:rPr>
+          <w:t>v.co</w:t>
         </w:r>
       </w:hyperlink>
       <w:r>
@@ -547,6 +629,124 @@
           <w:shd w:val="clear" w:color="auto" w:fill="FFFFFF"/>
         </w:rPr>
         <w:t>?</w:t>
+      </w:r>
+    </w:p>
+    <w:p>
+      <w:pPr>
+        <w:pStyle w:val="Prrafodelista"/>
+        <w:jc w:val="both"/>
+        <w:rPr>
+          <w:rFonts w:ascii="Helvetica" w:hAnsi="Helvetica" w:cs="Helvetica"/>
+          <w:sz w:val="20"/>
+          <w:szCs w:val="20"/>
+          <w:shd w:val="clear" w:color="auto" w:fill="FFFFFF"/>
+        </w:rPr>
+      </w:pPr>
+    </w:p>
+    <w:p>
+      <w:pPr>
+        <w:pStyle w:val="Prrafodelista"/>
+        <w:jc w:val="both"/>
+      </w:pPr>
+      <w:r>
+        <w:t>FONDO Un TICket para el Futuro</w:t>
+      </w:r>
+      <w:r>
+        <w:t>. Este fondo</w:t>
+      </w:r>
+      <w:r>
+        <w:t xml:space="preserve"> tiene como propósito la colocación de recursos mediante el otorgamiento de créditos condonables para la capacitación de ciudadanos colombianos en áreas relacionadas con Tecnologías de la Información y las comunicaciones, con el fin de fortalecer el talento humano de este sector.</w:t>
+      </w:r>
+    </w:p>
+    <w:p>
+      <w:pPr>
+        <w:pStyle w:val="Prrafodelista"/>
+        <w:jc w:val="both"/>
+      </w:pPr>
+    </w:p>
+    <w:p>
+      <w:pPr>
+        <w:pStyle w:val="Prrafodelista"/>
+        <w:jc w:val="both"/>
+      </w:pPr>
+      <w:r>
+        <w:t>Requisitos</w:t>
+      </w:r>
+    </w:p>
+    <w:p>
+      <w:pPr>
+        <w:pStyle w:val="Prrafodelista"/>
+        <w:jc w:val="both"/>
+      </w:pPr>
+    </w:p>
+    <w:p>
+      <w:pPr>
+        <w:pStyle w:val="Prrafodelista"/>
+        <w:numPr>
+          <w:ilvl w:val="0"/>
+          <w:numId w:val="4"/>
+        </w:numPr>
+        <w:jc w:val="both"/>
+      </w:pPr>
+      <w:r>
+        <w:t>Ser un ciudadano colombiano.</w:t>
+      </w:r>
+    </w:p>
+    <w:p>
+      <w:pPr>
+        <w:pStyle w:val="Prrafodelista"/>
+        <w:jc w:val="both"/>
+      </w:pPr>
+    </w:p>
+    <w:p>
+      <w:pPr>
+        <w:pStyle w:val="Prrafodelista"/>
+        <w:numPr>
+          <w:ilvl w:val="0"/>
+          <w:numId w:val="4"/>
+        </w:numPr>
+        <w:jc w:val="both"/>
+      </w:pPr>
+      <w:r>
+        <w:t>Estar admitido o inscrito en un programa de formación del nivel de especialización o maestría conforme al listado de programas y universidades aprobados para la presente convocatoria.</w:t>
+      </w:r>
+    </w:p>
+    <w:p>
+      <w:pPr>
+        <w:pStyle w:val="Prrafodelista"/>
+        <w:jc w:val="both"/>
+      </w:pPr>
+    </w:p>
+    <w:p>
+      <w:pPr>
+        <w:pStyle w:val="Prrafodelista"/>
+        <w:numPr>
+          <w:ilvl w:val="0"/>
+          <w:numId w:val="4"/>
+        </w:numPr>
+        <w:jc w:val="both"/>
+      </w:pPr>
+      <w:r>
+        <w:t>Tener una cuenta propia de correo electrónico.</w:t>
+      </w:r>
+    </w:p>
+    <w:p>
+      <w:pPr>
+        <w:pStyle w:val="Prrafodelista"/>
+        <w:jc w:val="both"/>
+      </w:pPr>
+    </w:p>
+    <w:p>
+      <w:pPr>
+        <w:pStyle w:val="Prrafodelista"/>
+        <w:numPr>
+          <w:ilvl w:val="0"/>
+          <w:numId w:val="4"/>
+        </w:numPr>
+        <w:jc w:val="both"/>
+      </w:pPr>
+      <w:r>
+        <w:t>Tener estudio CIFIN con resultado aceptado en el momento de la de la inscripción. Ya sea para el aspirante o un deudor solidario.</w:t>
       </w:r>
     </w:p>
     <w:sectPr>
@@ -764,6 +964,119 @@
     </w:lvl>
   </w:abstractNum>
   <w:abstractNum w:abstractNumId="2" w15:restartNumberingAfterBreak="0">
+    <w:nsid w:val="29AB4118"/>
+    <w:multiLevelType w:val="hybridMultilevel"/>
+    <w:tmpl w:val="0D605B72"/>
+    <w:lvl w:ilvl="0" w:tplc="080A0001">
+      <w:start w:val="1"/>
+      <w:numFmt w:val="bullet"/>
+      <w:lvlText w:val=""/>
+      <w:lvlJc w:val="left"/>
+      <w:pPr>
+        <w:ind w:left="1440" w:hanging="360"/>
+      </w:pPr>
+      <w:rPr>
+        <w:rFonts w:ascii="Symbol" w:hAnsi="Symbol" w:hint="default"/>
+      </w:rPr>
+    </w:lvl>
+    <w:lvl w:ilvl="1" w:tplc="080A0003" w:tentative="1">
+      <w:start w:val="1"/>
+      <w:numFmt w:val="bullet"/>
+      <w:lvlText w:val="o"/>
+      <w:lvlJc w:val="left"/>
+      <w:pPr>
+        <w:ind w:left="2160" w:hanging="360"/>
+      </w:pPr>
+      <w:rPr>
+        <w:rFonts w:ascii="Courier New" w:hAnsi="Courier New" w:cs="Courier New" w:hint="default"/>
+      </w:rPr>
+    </w:lvl>
+    <w:lvl w:ilvl="2" w:tplc="080A0005" w:tentative="1">
+      <w:start w:val="1"/>
+      <w:numFmt w:val="bullet"/>
+      <w:lvlText w:val=""/>
+      <w:lvlJc w:val="left"/>
+      <w:pPr>
+        <w:ind w:left="2880" w:hanging="360"/>
+      </w:pPr>
+      <w:rPr>
+        <w:rFonts w:ascii="Wingdings" w:hAnsi="Wingdings" w:hint="default"/>
+      </w:rPr>
+    </w:lvl>
+    <w:lvl w:ilvl="3" w:tplc="080A0001" w:tentative="1">
+      <w:start w:val="1"/>
+      <w:numFmt w:val="bullet"/>
+      <w:lvlText w:val=""/>
+      <w:lvlJc w:val="left"/>
+      <w:pPr>
+        <w:ind w:left="3600" w:hanging="360"/>
+      </w:pPr>
+      <w:rPr>
+        <w:rFonts w:ascii="Symbol" w:hAnsi="Symbol" w:hint="default"/>
+      </w:rPr>
+    </w:lvl>
+    <w:lvl w:ilvl="4" w:tplc="080A0003" w:tentative="1">
+      <w:start w:val="1"/>
+      <w:numFmt w:val="bullet"/>
+      <w:lvlText w:val="o"/>
+      <w:lvlJc w:val="left"/>
+      <w:pPr>
+        <w:ind w:left="4320" w:hanging="360"/>
+      </w:pPr>
+      <w:rPr>
+        <w:rFonts w:ascii="Courier New" w:hAnsi="Courier New" w:cs="Courier New" w:hint="default"/>
+      </w:rPr>
+    </w:lvl>
+    <w:lvl w:ilvl="5" w:tplc="080A0005" w:tentative="1">
+      <w:start w:val="1"/>
+      <w:numFmt w:val="bullet"/>
+      <w:lvlText w:val=""/>
+      <w:lvlJc w:val="left"/>
+      <w:pPr>
+        <w:ind w:left="5040" w:hanging="360"/>
+      </w:pPr>
+      <w:rPr>
+        <w:rFonts w:ascii="Wingdings" w:hAnsi="Wingdings" w:hint="default"/>
+      </w:rPr>
+    </w:lvl>
+    <w:lvl w:ilvl="6" w:tplc="080A0001" w:tentative="1">
+      <w:start w:val="1"/>
+      <w:numFmt w:val="bullet"/>
+      <w:lvlText w:val=""/>
+      <w:lvlJc w:val="left"/>
+      <w:pPr>
+        <w:ind w:left="5760" w:hanging="360"/>
+      </w:pPr>
+      <w:rPr>
+        <w:rFonts w:ascii="Symbol" w:hAnsi="Symbol" w:hint="default"/>
+      </w:rPr>
+    </w:lvl>
+    <w:lvl w:ilvl="7" w:tplc="080A0003" w:tentative="1">
+      <w:start w:val="1"/>
+      <w:numFmt w:val="bullet"/>
+      <w:lvlText w:val="o"/>
+      <w:lvlJc w:val="left"/>
+      <w:pPr>
+        <w:ind w:left="6480" w:hanging="360"/>
+      </w:pPr>
+      <w:rPr>
+        <w:rFonts w:ascii="Courier New" w:hAnsi="Courier New" w:cs="Courier New" w:hint="default"/>
+      </w:rPr>
+    </w:lvl>
+    <w:lvl w:ilvl="8" w:tplc="080A0005" w:tentative="1">
+      <w:start w:val="1"/>
+      <w:numFmt w:val="bullet"/>
+      <w:lvlText w:val=""/>
+      <w:lvlJc w:val="left"/>
+      <w:pPr>
+        <w:ind w:left="7200" w:hanging="360"/>
+      </w:pPr>
+      <w:rPr>
+        <w:rFonts w:ascii="Wingdings" w:hAnsi="Wingdings" w:hint="default"/>
+      </w:rPr>
+    </w:lvl>
+  </w:abstractNum>
+  <w:abstractNum w:abstractNumId="3" w15:restartNumberingAfterBreak="0">
     <w:nsid w:val="5C131EA6"/>
     <w:multiLevelType w:val="hybridMultilevel"/>
     <w:tmpl w:val="8B8047AA"/>
@@ -880,10 +1193,13 @@
     <w:abstractNumId w:val="1"/>
   </w:num>
   <w:num w:numId="2">
-    <w:abstractNumId w:val="2"/>
+    <w:abstractNumId w:val="3"/>
   </w:num>
   <w:num w:numId="3">
     <w:abstractNumId w:val="0"/>
+  </w:num>
+  <w:num w:numId="4">
+    <w:abstractNumId w:val="2"/>
   </w:num>
 </w:numbering>
 </file>
@@ -1348,6 +1664,18 @@
       <w:shd w:val="clear" w:color="auto" w:fill="E1DFDD"/>
     </w:rPr>
   </w:style>
+  <w:style w:type="character" w:styleId="Hipervnculovisitado">
+    <w:name w:val="FollowedHyperlink"/>
+    <w:basedOn w:val="Fuentedeprrafopredeter"/>
+    <w:uiPriority w:val="99"/>
+    <w:semiHidden/>
+    <w:unhideWhenUsed/>
+    <w:rsid w:val="007F7D17"/>
+    <w:rPr>
+      <w:color w:val="954F72" w:themeColor="followedHyperlink"/>
+      <w:u w:val="single"/>
+    </w:rPr>
+  </w:style>
 </w:styles>
 </file>
 

</xml_diff>

<commit_message>
Guion para el video terminado
</commit_message>
<xml_diff>
--- a/Documentos/Tarea 01.docx
+++ b/Documentos/Tarea 01.docx
@@ -165,7 +165,13 @@
         <w:t xml:space="preserve"> aprendizaje basado en el</w:t>
       </w:r>
       <w:r>
-        <w:t xml:space="preserve"> conocimiento y el documento anterior, el computing curricula 2005, esta basado principalmente en esta división de la enseñanza</w:t>
+        <w:t xml:space="preserve"> conocimiento y el documento anterior, el computing curricula 2005, </w:t>
+      </w:r>
+      <w:r>
+        <w:t>está</w:t>
+      </w:r>
+      <w:r>
+        <w:t xml:space="preserve"> basado principalmente en esta división de la enseñanza</w:t>
       </w:r>
       <w:r>
         <w:t>. El aprendizaje basado en el conocimiento es al que todos estamos acostumbrados, es donde estas en un ambiente de estudio, ya sea en un aula o en algún entorno virtual, como lo habíamos estado estos dos últimos años, donde un profesor te comparte de su conocimiento para que el estudiante empiece a construir conocimiento a partir del que ya tiene.</w:t>
@@ -188,7 +194,13 @@
         <w:t>La siguiente división es el aprendizaje basado en las competencias</w:t>
       </w:r>
       <w:r>
-        <w:t xml:space="preserve">, este tiene un enfoque hacia la capacidad individual para aplicar su conocimiento de una forma practica y profesional al servicio de la sociedad. </w:t>
+        <w:t xml:space="preserve">, este tiene un enfoque hacia la capacidad individual para aplicar su conocimiento de una forma </w:t>
+      </w:r>
+      <w:r>
+        <w:t>práctica</w:t>
+      </w:r>
+      <w:r>
+        <w:t xml:space="preserve"> y profesional al servicio de la sociedad. </w:t>
       </w:r>
       <w:r>
         <w:t>Un diccionario general define competencia como “la cualidad o estado de tener suficiente conocimiento, juicio,</w:t>
@@ -363,6 +375,215 @@
         <w:pStyle w:val="Prrafodelista"/>
         <w:jc w:val="both"/>
       </w:pPr>
+      <w:r>
+        <w:t xml:space="preserve">El libro blanco de ingeniería informática plantea el estudio de la </w:t>
+      </w:r>
+      <w:r>
+        <w:t>informática con las recomendaciones de la IEEE y la ACM junto al EEES y da unas premisas para llevar esto acabo, algunas de ellas son:</w:t>
+      </w:r>
+    </w:p>
+    <w:p>
+      <w:pPr>
+        <w:pStyle w:val="Prrafodelista"/>
+        <w:jc w:val="both"/>
+      </w:pPr>
+    </w:p>
+    <w:p>
+      <w:pPr>
+        <w:pStyle w:val="Prrafodelista"/>
+        <w:numPr>
+          <w:ilvl w:val="0"/>
+          <w:numId w:val="5"/>
+        </w:numPr>
+        <w:jc w:val="both"/>
+      </w:pPr>
+      <w:r>
+        <w:t xml:space="preserve">Una estructura organizada en dos ciclos: grado y </w:t>
+      </w:r>
+      <w:proofErr w:type="gramStart"/>
+      <w:r>
+        <w:t>master</w:t>
+      </w:r>
+      <w:proofErr w:type="gramEnd"/>
+      <w:r>
+        <w:t xml:space="preserve"> </w:t>
+      </w:r>
+    </w:p>
+    <w:p>
+      <w:pPr>
+        <w:pStyle w:val="Prrafodelista"/>
+        <w:numPr>
+          <w:ilvl w:val="0"/>
+          <w:numId w:val="5"/>
+        </w:numPr>
+        <w:jc w:val="both"/>
+      </w:pPr>
+      <w:r>
+        <w:t>Una única titulación de grado denominada ingeniería informática</w:t>
+      </w:r>
+    </w:p>
+    <w:p>
+      <w:pPr>
+        <w:pStyle w:val="Prrafodelista"/>
+        <w:numPr>
+          <w:ilvl w:val="0"/>
+          <w:numId w:val="5"/>
+        </w:numPr>
+        <w:jc w:val="both"/>
+      </w:pPr>
+      <w:r>
+        <w:t>Los estudios de Grado constarán de 240 créditos ECTS y estarán organizados en 4 años.</w:t>
+      </w:r>
+    </w:p>
+    <w:p>
+      <w:pPr>
+        <w:pStyle w:val="Prrafodelista"/>
+        <w:numPr>
+          <w:ilvl w:val="0"/>
+          <w:numId w:val="5"/>
+        </w:numPr>
+        <w:jc w:val="both"/>
+      </w:pPr>
+      <w:r>
+        <w:t>S</w:t>
+      </w:r>
+      <w:r>
+        <w:t>e considera que los Contenidos Formativos Comunes de la titulación deben representar un 60% de la carga de los estudios, incluyendo la carga asignada al Proyecto Fin de Carrera, dejando el 40% restante para materias que serán determinadas discrecionalmente por cada Universidad.</w:t>
+      </w:r>
+    </w:p>
+    <w:p>
+      <w:pPr>
+        <w:pStyle w:val="Prrafodelista"/>
+        <w:ind w:left="1440"/>
+        <w:jc w:val="both"/>
+      </w:pPr>
+    </w:p>
+    <w:p>
+      <w:pPr>
+        <w:pStyle w:val="Prrafodelista"/>
+        <w:ind w:left="1440"/>
+        <w:jc w:val="both"/>
+      </w:pPr>
+    </w:p>
+    <w:p>
+      <w:pPr>
+        <w:pStyle w:val="Prrafodelista"/>
+        <w:ind w:left="1440"/>
+        <w:jc w:val="both"/>
+      </w:pPr>
+      <w:r>
+        <w:rPr>
+          <w:noProof/>
+        </w:rPr>
+        <w:drawing>
+          <wp:anchor distT="0" distB="0" distL="114300" distR="114300" simplePos="0" relativeHeight="251659264" behindDoc="1" locked="0" layoutInCell="1" allowOverlap="1" wp14:anchorId="1C0D7828" wp14:editId="6BECD091">
+            <wp:simplePos x="0" y="0"/>
+            <wp:positionH relativeFrom="margin">
+              <wp:align>center</wp:align>
+            </wp:positionH>
+            <wp:positionV relativeFrom="paragraph">
+              <wp:posOffset>89535</wp:posOffset>
+            </wp:positionV>
+            <wp:extent cx="2406650" cy="1886585"/>
+            <wp:effectExtent l="0" t="0" r="0" b="0"/>
+            <wp:wrapSquare wrapText="bothSides"/>
+            <wp:docPr id="1" name="Imagen 1" descr="Diagrama&#10;&#10;Descripción generada automáticamente"/>
+            <wp:cNvGraphicFramePr>
+              <a:graphicFrameLocks xmlns:a="http://schemas.openxmlformats.org/drawingml/2006/main" noChangeAspect="1"/>
+            </wp:cNvGraphicFramePr>
+            <a:graphic xmlns:a="http://schemas.openxmlformats.org/drawingml/2006/main">
+              <a:graphicData uri="http://schemas.openxmlformats.org/drawingml/2006/picture">
+                <pic:pic xmlns:pic="http://schemas.openxmlformats.org/drawingml/2006/picture">
+                  <pic:nvPicPr>
+                    <pic:cNvPr id="1" name="Imagen 1" descr="Diagrama&#10;&#10;Descripción generada automáticamente"/>
+                    <pic:cNvPicPr/>
+                  </pic:nvPicPr>
+                  <pic:blipFill>
+                    <a:blip r:embed="rId5">
+                      <a:extLst>
+                        <a:ext uri="{28A0092B-C50C-407E-A947-70E740481C1C}">
+                          <a14:useLocalDpi xmlns:a14="http://schemas.microsoft.com/office/drawing/2010/main" val="0"/>
+                        </a:ext>
+                      </a:extLst>
+                    </a:blip>
+                    <a:stretch>
+                      <a:fillRect/>
+                    </a:stretch>
+                  </pic:blipFill>
+                  <pic:spPr>
+                    <a:xfrm>
+                      <a:off x="0" y="0"/>
+                      <a:ext cx="2406650" cy="1886585"/>
+                    </a:xfrm>
+                    <a:prstGeom prst="rect">
+                      <a:avLst/>
+                    </a:prstGeom>
+                  </pic:spPr>
+                </pic:pic>
+              </a:graphicData>
+            </a:graphic>
+            <wp14:sizeRelV relativeFrom="margin">
+              <wp14:pctHeight>0</wp14:pctHeight>
+            </wp14:sizeRelV>
+          </wp:anchor>
+        </w:drawing>
+      </w:r>
+    </w:p>
+    <w:p>
+      <w:pPr>
+        <w:pStyle w:val="Prrafodelista"/>
+        <w:ind w:left="1440"/>
+        <w:jc w:val="both"/>
+      </w:pPr>
+    </w:p>
+    <w:p>
+      <w:pPr>
+        <w:pStyle w:val="Prrafodelista"/>
+        <w:ind w:left="1440"/>
+        <w:jc w:val="both"/>
+      </w:pPr>
+    </w:p>
+    <w:p>
+      <w:pPr>
+        <w:pStyle w:val="Prrafodelista"/>
+        <w:ind w:left="1440"/>
+        <w:jc w:val="both"/>
+      </w:pPr>
+    </w:p>
+    <w:p>
+      <w:pPr>
+        <w:pStyle w:val="Prrafodelista"/>
+        <w:ind w:left="1440"/>
+        <w:jc w:val="both"/>
+      </w:pPr>
+    </w:p>
+    <w:p>
+      <w:pPr>
+        <w:pStyle w:val="Prrafodelista"/>
+        <w:ind w:left="1440"/>
+        <w:jc w:val="both"/>
+      </w:pPr>
+    </w:p>
+    <w:p>
+      <w:pPr>
+        <w:pStyle w:val="Prrafodelista"/>
+        <w:ind w:left="1440"/>
+        <w:jc w:val="both"/>
+      </w:pPr>
+    </w:p>
+    <w:p>
+      <w:pPr>
+        <w:pStyle w:val="Prrafodelista"/>
+        <w:ind w:left="1440"/>
+        <w:jc w:val="both"/>
+      </w:pPr>
+    </w:p>
+    <w:p>
+      <w:pPr>
+        <w:pStyle w:val="Prrafodelista"/>
+        <w:ind w:left="1440"/>
+        <w:jc w:val="both"/>
+      </w:pPr>
     </w:p>
     <w:p>
       <w:pPr>
@@ -380,6 +601,7 @@
         <w:jc w:val="both"/>
       </w:pPr>
       <w:r>
+        <w:lastRenderedPageBreak/>
         <w:t>Que es el DAAD y que becas ofrece. (Consultar en la web y en la Oficina de Relaciones Internacionales (ORI) de la UTP.</w:t>
       </w:r>
     </w:p>
@@ -510,8 +732,13 @@
         <w:jc w:val="both"/>
       </w:pPr>
       <w:r>
-        <w:t>Becas para Alumni</w:t>
-      </w:r>
+        <w:t xml:space="preserve">Becas para </w:t>
+      </w:r>
+      <w:proofErr w:type="spellStart"/>
+      <w:r>
+        <w:t>Alumni</w:t>
+      </w:r>
+      <w:proofErr w:type="spellEnd"/>
     </w:p>
     <w:p>
       <w:pPr>
@@ -536,6 +763,36 @@
     <w:p>
       <w:pPr>
         <w:pStyle w:val="Prrafodelista"/>
+        <w:jc w:val="both"/>
+      </w:pPr>
+    </w:p>
+    <w:p>
+      <w:pPr>
+        <w:pStyle w:val="Prrafodelista"/>
+        <w:jc w:val="both"/>
+      </w:pPr>
+      <w:r>
+        <w:t xml:space="preserve">Consiste en generar acuerdos de reconocimiento entre instituciones de educación superior para validar estudios de manera cruzada, </w:t>
+      </w:r>
+      <w:r>
+        <w:t>ofreciendo la posibilidad de que los estudiantes se muevan entre ellas, llenando los requisitos para optar la titulación.</w:t>
+      </w:r>
+      <w:r>
+        <w:t xml:space="preserve"> Normalmente se inician en una institución y se terminan en la otra. </w:t>
+      </w:r>
+      <w:r>
+        <w:t>A esta modalidad de cooperación responde el convenio que tiene la Universidad Tecnológica de Pereira con la Escuela Nacional de Ingeniería de Metz (ENIM), en Francia</w:t>
+      </w:r>
+    </w:p>
+    <w:p>
+      <w:pPr>
+        <w:pStyle w:val="Prrafodelista"/>
+        <w:jc w:val="both"/>
+      </w:pPr>
+    </w:p>
+    <w:p>
+      <w:pPr>
+        <w:pStyle w:val="Prrafodelista"/>
         <w:numPr>
           <w:ilvl w:val="0"/>
           <w:numId w:val="1"/>
@@ -543,7 +800,6 @@
         <w:jc w:val="both"/>
       </w:pPr>
       <w:r>
-        <w:lastRenderedPageBreak/>
         <w:t>¿Qué becas o ayudas ofrece el Ministerio Colombiano de las TIC’s para el área de la informática?</w:t>
       </w:r>
     </w:p>
@@ -559,7 +815,15 @@
         <w:jc w:val="both"/>
       </w:pPr>
       <w:r>
-        <w:t xml:space="preserve">Este ofrece la beca de Talento TI, en alianza con el ministerio de educación y el Icetex, para estudiar careras con formación técnica, tecnológica y universitaria relacionadas con Tecnologías de la Información. </w:t>
+        <w:t xml:space="preserve">Este ofrece la beca de Talento TI, en alianza con el ministerio de educación y el </w:t>
+      </w:r>
+      <w:proofErr w:type="spellStart"/>
+      <w:r>
+        <w:t>Icetex</w:t>
+      </w:r>
+      <w:proofErr w:type="spellEnd"/>
+      <w:r>
+        <w:t xml:space="preserve">, para estudiar careras con formación técnica, tecnológica y universitaria relacionadas con Tecnologías de la Información. </w:t>
       </w:r>
       <w:r>
         <w:t>Algunas de las denominaciones de los programas que se consideran dentro de la convocatoria son: Ingeniería Informática, Electrónica, de Sistemas, de Software, y de Sistemas y Computación, así mismo, Administración comercial y de Sistemas Informáticos, entre otras.</w:t>
@@ -589,7 +853,7 @@
         </w:rPr>
         <w:t xml:space="preserve">¿Qué becas se ofrecen actualmente para informática en el portal del ICFES, que requisitos tienen y que ofrecen </w:t>
       </w:r>
-      <w:hyperlink r:id="rId5" w:history="1">
+      <w:hyperlink r:id="rId6" w:history="1">
         <w:r>
           <w:rPr>
             <w:rStyle w:val="Hipervnculo"/>
@@ -598,27 +862,7 @@
             <w:szCs w:val="20"/>
             <w:shd w:val="clear" w:color="auto" w:fill="FFFFFF"/>
           </w:rPr>
-          <w:t>www.icetex.g</w:t>
-        </w:r>
-        <w:r>
-          <w:rPr>
-            <w:rStyle w:val="Hipervnculo"/>
-            <w:rFonts w:ascii="Helvetica" w:hAnsi="Helvetica" w:cs="Helvetica"/>
-            <w:sz w:val="20"/>
-            <w:szCs w:val="20"/>
-            <w:shd w:val="clear" w:color="auto" w:fill="FFFFFF"/>
-          </w:rPr>
-          <w:t>o</w:t>
-        </w:r>
-        <w:r>
-          <w:rPr>
-            <w:rStyle w:val="Hipervnculo"/>
-            <w:rFonts w:ascii="Helvetica" w:hAnsi="Helvetica" w:cs="Helvetica"/>
-            <w:sz w:val="20"/>
-            <w:szCs w:val="20"/>
-            <w:shd w:val="clear" w:color="auto" w:fill="FFFFFF"/>
-          </w:rPr>
-          <w:t>v.co</w:t>
+          <w:t>www.icetex.gov.co</w:t>
         </w:r>
       </w:hyperlink>
       <w:r>
@@ -655,7 +899,11 @@
         <w:t>. Este fondo</w:t>
       </w:r>
       <w:r>
-        <w:t xml:space="preserve"> tiene como propósito la colocación de recursos mediante el otorgamiento de créditos condonables para la capacitación de ciudadanos colombianos en áreas relacionadas con Tecnologías de la Información y las comunicaciones, con el fin de fortalecer el talento humano de este sector.</w:t>
+        <w:t xml:space="preserve"> tiene como propósito la colocación de recursos mediante el otorgamiento de créditos condonables para la capacitación de ciudadanos </w:t>
+      </w:r>
+      <w:r>
+        <w:lastRenderedPageBreak/>
+        <w:t>colombianos en áreas relacionadas con Tecnologías de la Información y las comunicaciones, con el fin de fortalecer el talento humano de este sector.</w:t>
       </w:r>
     </w:p>
     <w:p>
@@ -1077,6 +1325,119 @@
     </w:lvl>
   </w:abstractNum>
   <w:abstractNum w:abstractNumId="3" w15:restartNumberingAfterBreak="0">
+    <w:nsid w:val="5B396FF7"/>
+    <w:multiLevelType w:val="hybridMultilevel"/>
+    <w:tmpl w:val="4420FB1E"/>
+    <w:lvl w:ilvl="0" w:tplc="080A0001">
+      <w:start w:val="1"/>
+      <w:numFmt w:val="bullet"/>
+      <w:lvlText w:val=""/>
+      <w:lvlJc w:val="left"/>
+      <w:pPr>
+        <w:ind w:left="1440" w:hanging="360"/>
+      </w:pPr>
+      <w:rPr>
+        <w:rFonts w:ascii="Symbol" w:hAnsi="Symbol" w:hint="default"/>
+      </w:rPr>
+    </w:lvl>
+    <w:lvl w:ilvl="1" w:tplc="080A0003" w:tentative="1">
+      <w:start w:val="1"/>
+      <w:numFmt w:val="bullet"/>
+      <w:lvlText w:val="o"/>
+      <w:lvlJc w:val="left"/>
+      <w:pPr>
+        <w:ind w:left="2160" w:hanging="360"/>
+      </w:pPr>
+      <w:rPr>
+        <w:rFonts w:ascii="Courier New" w:hAnsi="Courier New" w:cs="Courier New" w:hint="default"/>
+      </w:rPr>
+    </w:lvl>
+    <w:lvl w:ilvl="2" w:tplc="080A0005" w:tentative="1">
+      <w:start w:val="1"/>
+      <w:numFmt w:val="bullet"/>
+      <w:lvlText w:val=""/>
+      <w:lvlJc w:val="left"/>
+      <w:pPr>
+        <w:ind w:left="2880" w:hanging="360"/>
+      </w:pPr>
+      <w:rPr>
+        <w:rFonts w:ascii="Wingdings" w:hAnsi="Wingdings" w:hint="default"/>
+      </w:rPr>
+    </w:lvl>
+    <w:lvl w:ilvl="3" w:tplc="080A0001" w:tentative="1">
+      <w:start w:val="1"/>
+      <w:numFmt w:val="bullet"/>
+      <w:lvlText w:val=""/>
+      <w:lvlJc w:val="left"/>
+      <w:pPr>
+        <w:ind w:left="3600" w:hanging="360"/>
+      </w:pPr>
+      <w:rPr>
+        <w:rFonts w:ascii="Symbol" w:hAnsi="Symbol" w:hint="default"/>
+      </w:rPr>
+    </w:lvl>
+    <w:lvl w:ilvl="4" w:tplc="080A0003" w:tentative="1">
+      <w:start w:val="1"/>
+      <w:numFmt w:val="bullet"/>
+      <w:lvlText w:val="o"/>
+      <w:lvlJc w:val="left"/>
+      <w:pPr>
+        <w:ind w:left="4320" w:hanging="360"/>
+      </w:pPr>
+      <w:rPr>
+        <w:rFonts w:ascii="Courier New" w:hAnsi="Courier New" w:cs="Courier New" w:hint="default"/>
+      </w:rPr>
+    </w:lvl>
+    <w:lvl w:ilvl="5" w:tplc="080A0005" w:tentative="1">
+      <w:start w:val="1"/>
+      <w:numFmt w:val="bullet"/>
+      <w:lvlText w:val=""/>
+      <w:lvlJc w:val="left"/>
+      <w:pPr>
+        <w:ind w:left="5040" w:hanging="360"/>
+      </w:pPr>
+      <w:rPr>
+        <w:rFonts w:ascii="Wingdings" w:hAnsi="Wingdings" w:hint="default"/>
+      </w:rPr>
+    </w:lvl>
+    <w:lvl w:ilvl="6" w:tplc="080A0001" w:tentative="1">
+      <w:start w:val="1"/>
+      <w:numFmt w:val="bullet"/>
+      <w:lvlText w:val=""/>
+      <w:lvlJc w:val="left"/>
+      <w:pPr>
+        <w:ind w:left="5760" w:hanging="360"/>
+      </w:pPr>
+      <w:rPr>
+        <w:rFonts w:ascii="Symbol" w:hAnsi="Symbol" w:hint="default"/>
+      </w:rPr>
+    </w:lvl>
+    <w:lvl w:ilvl="7" w:tplc="080A0003" w:tentative="1">
+      <w:start w:val="1"/>
+      <w:numFmt w:val="bullet"/>
+      <w:lvlText w:val="o"/>
+      <w:lvlJc w:val="left"/>
+      <w:pPr>
+        <w:ind w:left="6480" w:hanging="360"/>
+      </w:pPr>
+      <w:rPr>
+        <w:rFonts w:ascii="Courier New" w:hAnsi="Courier New" w:cs="Courier New" w:hint="default"/>
+      </w:rPr>
+    </w:lvl>
+    <w:lvl w:ilvl="8" w:tplc="080A0005" w:tentative="1">
+      <w:start w:val="1"/>
+      <w:numFmt w:val="bullet"/>
+      <w:lvlText w:val=""/>
+      <w:lvlJc w:val="left"/>
+      <w:pPr>
+        <w:ind w:left="7200" w:hanging="360"/>
+      </w:pPr>
+      <w:rPr>
+        <w:rFonts w:ascii="Wingdings" w:hAnsi="Wingdings" w:hint="default"/>
+      </w:rPr>
+    </w:lvl>
+  </w:abstractNum>
+  <w:abstractNum w:abstractNumId="4" w15:restartNumberingAfterBreak="0">
     <w:nsid w:val="5C131EA6"/>
     <w:multiLevelType w:val="hybridMultilevel"/>
     <w:tmpl w:val="8B8047AA"/>
@@ -1193,13 +1554,16 @@
     <w:abstractNumId w:val="1"/>
   </w:num>
   <w:num w:numId="2">
-    <w:abstractNumId w:val="3"/>
+    <w:abstractNumId w:val="4"/>
   </w:num>
   <w:num w:numId="3">
     <w:abstractNumId w:val="0"/>
   </w:num>
   <w:num w:numId="4">
     <w:abstractNumId w:val="2"/>
+  </w:num>
+  <w:num w:numId="5">
+    <w:abstractNumId w:val="3"/>
   </w:num>
 </w:numbering>
 </file>

</xml_diff>